<commit_message>
sua may cai lat vat
</commit_message>
<xml_diff>
--- a/Word/RBTV.docx
+++ b/Word/RBTV.docx
@@ -7,7 +7,6 @@
         <w:t>RBTV</w:t>
       </w:r>
     </w:p>
-    <w:p/>
     <w:p>
       <w:pPr>
         <w:pStyle w:val="ListParagraph"/>
@@ -1780,6 +1779,84 @@
       <w:r>
         <w:t>.</w:t>
       </w:r>
+    </w:p>
+    <w:p>
+      <w:pPr>
+        <w:pStyle w:val="ListParagraph"/>
+        <w:numPr>
+          <w:ilvl w:val="0"/>
+          <w:numId w:val="1"/>
+        </w:numPr>
+      </w:pPr>
+      <w:proofErr w:type="spellStart"/>
+      <w:r>
+        <w:t>Khách</w:t>
+      </w:r>
+      <w:proofErr w:type="spellEnd"/>
+      <w:r>
+        <w:t xml:space="preserve"> hang </w:t>
+      </w:r>
+      <w:proofErr w:type="spellStart"/>
+      <w:r>
+        <w:t>chỉ</w:t>
+      </w:r>
+      <w:proofErr w:type="spellEnd"/>
+      <w:r>
+        <w:t xml:space="preserve"> </w:t>
+      </w:r>
+      <w:proofErr w:type="spellStart"/>
+      <w:r>
+        <w:t>được</w:t>
+      </w:r>
+      <w:proofErr w:type="spellEnd"/>
+      <w:r>
+        <w:t xml:space="preserve"> </w:t>
+      </w:r>
+      <w:proofErr w:type="spellStart"/>
+      <w:r>
+        <w:t>đặt</w:t>
+      </w:r>
+      <w:proofErr w:type="spellEnd"/>
+      <w:r>
+        <w:t xml:space="preserve"> </w:t>
+      </w:r>
+      <w:proofErr w:type="spellStart"/>
+      <w:r>
+        <w:t>món</w:t>
+      </w:r>
+      <w:proofErr w:type="spellEnd"/>
+      <w:r>
+        <w:t xml:space="preserve"> </w:t>
+      </w:r>
+      <w:proofErr w:type="spellStart"/>
+      <w:r>
+        <w:t>ăn</w:t>
+      </w:r>
+      <w:proofErr w:type="spellEnd"/>
+      <w:r>
+        <w:t xml:space="preserve"> </w:t>
+      </w:r>
+      <w:proofErr w:type="spellStart"/>
+      <w:r>
+        <w:t>trong</w:t>
+      </w:r>
+      <w:proofErr w:type="spellEnd"/>
+      <w:r>
+        <w:t xml:space="preserve"> </w:t>
+      </w:r>
+      <w:proofErr w:type="spellStart"/>
+      <w:r>
+        <w:t>thực</w:t>
+      </w:r>
+      <w:proofErr w:type="spellEnd"/>
+      <w:r>
+        <w:t xml:space="preserve"> </w:t>
+      </w:r>
+      <w:proofErr w:type="spellStart"/>
+      <w:r>
+        <w:t>đơn</w:t>
+      </w:r>
+      <w:proofErr w:type="spellEnd"/>
     </w:p>
     <w:p>
       <w:pPr>

</xml_diff>